<commit_message>
Update with Jings OH via Zoom
</commit_message>
<xml_diff>
--- a/calendars/Sum1-2021-Help-Calendar.docx
+++ b/calendars/Sum1-2021-Help-Calendar.docx
@@ -459,37 +459,7 @@
     <w:p>
       <w:pPr>
         <w:pStyle w:val="ListParagraph"/>
-        <w:numPr>
-          <w:ilvl w:val="0"/>
-          <w:numId w:val="1"/>
-        </w:numPr>
-        <w:rPr>
-          <w:rFonts w:ascii="Times New Roman" w:hAnsi="Times New Roman" w:cs="Times New Roman"/>
-          <w:sz w:val="24"/>
-          <w:szCs w:val="24"/>
-        </w:rPr>
-      </w:pPr>
-      <w:r>
-        <w:rPr>
-          <w:rFonts w:ascii="Times New Roman" w:hAnsi="Times New Roman" w:cs="Times New Roman"/>
-          <w:sz w:val="24"/>
-          <w:szCs w:val="24"/>
-        </w:rPr>
-        <w:t>2pm – 3pm with Jing Zhang  (SL</w:t>
-      </w:r>
-      <w:r>
-        <w:rPr>
-          <w:rFonts w:ascii="Times New Roman" w:hAnsi="Times New Roman" w:cs="Times New Roman"/>
-          <w:sz w:val="24"/>
-          <w:szCs w:val="24"/>
-        </w:rPr>
-        <w:t>)</w:t>
-      </w:r>
-    </w:p>
-    <w:p>
-      <w:pPr>
-        <w:pStyle w:val="ListParagraph"/>
-        <w:ind w:left="1440"/>
+        <w:ind w:firstLine="720"/>
         <w:rPr>
           <w:rFonts w:ascii="Times New Roman" w:hAnsi="Times New Roman" w:cs="Times New Roman"/>
           <w:color w:val="000000"/>
@@ -514,17 +484,18 @@
     <w:p>
       <w:pPr>
         <w:pStyle w:val="ListParagraph"/>
-        <w:ind w:left="1440"/>
-        <w:rPr>
-          <w:rFonts w:ascii="Times New Roman" w:hAnsi="Times New Roman" w:cs="Times New Roman"/>
-          <w:sz w:val="24"/>
-          <w:szCs w:val="24"/>
-        </w:rPr>
-      </w:pPr>
-      <w:r>
-        <w:rPr>
-          <w:rFonts w:ascii="Times New Roman" w:hAnsi="Times New Roman" w:cs="Times New Roman"/>
-          <w:color w:val="000000"/>
+        <w:ind w:firstLine="720"/>
+        <w:rPr>
+          <w:rFonts w:ascii="Times New Roman" w:hAnsi="Times New Roman" w:cs="Times New Roman"/>
+          <w:color w:val="00B050"/>
+          <w:sz w:val="24"/>
+          <w:szCs w:val="24"/>
+        </w:rPr>
+      </w:pPr>
+      <w:r>
+        <w:rPr>
+          <w:rFonts w:ascii="Times New Roman" w:hAnsi="Times New Roman" w:cs="Times New Roman"/>
+          <w:color w:val="00B050"/>
           <w:sz w:val="24"/>
           <w:szCs w:val="24"/>
         </w:rPr>
@@ -540,87 +511,70 @@
         </w:numPr>
         <w:rPr>
           <w:rFonts w:ascii="Times New Roman" w:hAnsi="Times New Roman" w:cs="Times New Roman"/>
-          <w:color w:val="00B050"/>
-          <w:sz w:val="24"/>
-          <w:szCs w:val="24"/>
-        </w:rPr>
-      </w:pPr>
-      <w:r>
-        <w:rPr>
-          <w:rFonts w:ascii="Times New Roman" w:hAnsi="Times New Roman" w:cs="Times New Roman"/>
-          <w:color w:val="00B050"/>
-          <w:sz w:val="24"/>
-          <w:szCs w:val="24"/>
-        </w:rPr>
-        <w:t xml:space="preserve">3pm – 4pm with Braden </w:t>
-      </w:r>
-      <w:proofErr w:type="spellStart"/>
-      <w:r>
-        <w:rPr>
-          <w:rFonts w:ascii="Times New Roman" w:hAnsi="Times New Roman" w:cs="Times New Roman"/>
-          <w:color w:val="00B050"/>
-          <w:sz w:val="24"/>
-          <w:szCs w:val="24"/>
-        </w:rPr>
-        <w:t>Scherting</w:t>
-      </w:r>
-      <w:proofErr w:type="spellEnd"/>
-      <w:r>
-        <w:rPr>
-          <w:rFonts w:ascii="Times New Roman" w:hAnsi="Times New Roman" w:cs="Times New Roman"/>
-          <w:color w:val="00B050"/>
-          <w:sz w:val="24"/>
-          <w:szCs w:val="24"/>
-        </w:rPr>
-        <w:t xml:space="preserve">  (OH)</w:t>
-      </w:r>
-    </w:p>
-    <w:p>
-      <w:pPr>
-        <w:pStyle w:val="ListParagraph"/>
-        <w:spacing w:after="0" w:line="240" w:lineRule="auto"/>
-        <w:ind w:left="1440"/>
-        <w:textAlignment w:val="baseline"/>
-        <w:rPr>
-          <w:rFonts w:ascii="Times New Roman" w:eastAsia="Times New Roman" w:hAnsi="Times New Roman" w:cs="Times New Roman"/>
+          <w:sz w:val="24"/>
+          <w:szCs w:val="24"/>
+        </w:rPr>
+      </w:pPr>
+      <w:r>
+        <w:rPr>
+          <w:rFonts w:ascii="Times New Roman" w:hAnsi="Times New Roman" w:cs="Times New Roman"/>
+          <w:sz w:val="24"/>
+          <w:szCs w:val="24"/>
+        </w:rPr>
+        <w:t>2pm – 3pm with Jing Zhang  (SL</w:t>
+      </w:r>
+      <w:r>
+        <w:rPr>
+          <w:rFonts w:ascii="Times New Roman" w:hAnsi="Times New Roman" w:cs="Times New Roman"/>
+          <w:sz w:val="24"/>
+          <w:szCs w:val="24"/>
+        </w:rPr>
+        <w:t>)</w:t>
+      </w:r>
+    </w:p>
+    <w:p>
+      <w:pPr>
+        <w:pStyle w:val="ListParagraph"/>
+        <w:ind w:left="1440"/>
+        <w:rPr>
+          <w:rFonts w:ascii="Times New Roman" w:hAnsi="Times New Roman" w:cs="Times New Roman"/>
           <w:color w:val="000000"/>
           <w:sz w:val="24"/>
           <w:szCs w:val="24"/>
+          <w:bdr w:val="none" w:sz="0" w:space="0" w:color="auto" w:frame="1"/>
         </w:rPr>
       </w:pPr>
       <w:hyperlink r:id="rId8" w:history="1">
         <w:r>
           <w:rPr>
             <w:rStyle w:val="Hyperlink"/>
-            <w:rFonts w:ascii="Times New Roman" w:eastAsia="Times New Roman" w:hAnsi="Times New Roman" w:cs="Times New Roman"/>
+            <w:rFonts w:ascii="Times New Roman" w:hAnsi="Times New Roman" w:cs="Times New Roman"/>
             <w:sz w:val="24"/>
             <w:szCs w:val="24"/>
+            <w:bdr w:val="none" w:sz="0" w:space="0" w:color="auto" w:frame="1"/>
           </w:rPr>
-          <w:t>https://zoom.us/j/7887780262?pwd=NHJJdHl4N01sWjlzK01oWnJTOVQrZz09</w:t>
+          <w:t>https://us04web.zoom.us/j/9851435222?pwd=enBtb1BaNmczdzA5TUl0U1hrTSs1QT09</w:t>
         </w:r>
       </w:hyperlink>
     </w:p>
     <w:p>
       <w:pPr>
         <w:pStyle w:val="ListParagraph"/>
-        <w:spacing w:after="0" w:line="240" w:lineRule="auto"/>
-        <w:ind w:left="1440"/>
-        <w:textAlignment w:val="baseline"/>
-        <w:rPr>
-          <w:rFonts w:ascii="Times New Roman" w:eastAsia="Times New Roman" w:hAnsi="Times New Roman" w:cs="Times New Roman"/>
-          <w:color w:val="00B050"/>
-          <w:sz w:val="24"/>
-          <w:szCs w:val="24"/>
-        </w:rPr>
-      </w:pPr>
-      <w:r>
-        <w:rPr>
-          <w:rFonts w:ascii="Times New Roman" w:eastAsia="Times New Roman" w:hAnsi="Times New Roman" w:cs="Times New Roman"/>
-          <w:color w:val="00B050"/>
-          <w:sz w:val="24"/>
-          <w:szCs w:val="24"/>
-        </w:rPr>
-        <w:t>Passcode: y46a7S</w:t>
+        <w:ind w:left="1440"/>
+        <w:rPr>
+          <w:rFonts w:ascii="Times New Roman" w:hAnsi="Times New Roman" w:cs="Times New Roman"/>
+          <w:sz w:val="24"/>
+          <w:szCs w:val="24"/>
+        </w:rPr>
+      </w:pPr>
+      <w:r>
+        <w:rPr>
+          <w:rFonts w:ascii="Times New Roman" w:hAnsi="Times New Roman" w:cs="Times New Roman"/>
+          <w:color w:val="000000"/>
+          <w:sz w:val="24"/>
+          <w:szCs w:val="24"/>
+        </w:rPr>
+        <w:t>Password: 996988</w:t>
       </w:r>
     </w:p>
     <w:p>
@@ -632,46 +586,25 @@
         </w:numPr>
         <w:rPr>
           <w:rFonts w:ascii="Times New Roman" w:hAnsi="Times New Roman" w:cs="Times New Roman"/>
-          <w:sz w:val="24"/>
-          <w:szCs w:val="24"/>
-        </w:rPr>
-      </w:pPr>
-      <w:r>
-        <w:rPr>
-          <w:rFonts w:ascii="Times New Roman" w:hAnsi="Times New Roman" w:cs="Times New Roman"/>
-          <w:sz w:val="24"/>
-          <w:szCs w:val="24"/>
-        </w:rPr>
-        <w:t>4</w:t>
-      </w:r>
-      <w:r>
-        <w:rPr>
-          <w:rFonts w:ascii="Times New Roman" w:hAnsi="Times New Roman" w:cs="Times New Roman"/>
-          <w:sz w:val="24"/>
-          <w:szCs w:val="24"/>
-        </w:rPr>
-        <w:t xml:space="preserve">pm – </w:t>
-      </w:r>
-      <w:r>
-        <w:rPr>
-          <w:rFonts w:ascii="Times New Roman" w:hAnsi="Times New Roman" w:cs="Times New Roman"/>
-          <w:sz w:val="24"/>
-          <w:szCs w:val="24"/>
-        </w:rPr>
-        <w:t>5</w:t>
-      </w:r>
-      <w:r>
-        <w:rPr>
-          <w:rFonts w:ascii="Times New Roman" w:hAnsi="Times New Roman" w:cs="Times New Roman"/>
-          <w:sz w:val="24"/>
-          <w:szCs w:val="24"/>
-        </w:rPr>
-        <w:t xml:space="preserve">pm with Braden </w:t>
+          <w:color w:val="00B050"/>
+          <w:sz w:val="24"/>
+          <w:szCs w:val="24"/>
+        </w:rPr>
+      </w:pPr>
+      <w:r>
+        <w:rPr>
+          <w:rFonts w:ascii="Times New Roman" w:hAnsi="Times New Roman" w:cs="Times New Roman"/>
+          <w:color w:val="00B050"/>
+          <w:sz w:val="24"/>
+          <w:szCs w:val="24"/>
+        </w:rPr>
+        <w:t xml:space="preserve">3pm – 4pm with Braden </w:t>
       </w:r>
       <w:proofErr w:type="spellStart"/>
       <w:r>
         <w:rPr>
           <w:rFonts w:ascii="Times New Roman" w:hAnsi="Times New Roman" w:cs="Times New Roman"/>
+          <w:color w:val="00B050"/>
           <w:sz w:val="24"/>
           <w:szCs w:val="24"/>
         </w:rPr>
@@ -681,10 +614,11 @@
       <w:r>
         <w:rPr>
           <w:rFonts w:ascii="Times New Roman" w:hAnsi="Times New Roman" w:cs="Times New Roman"/>
-          <w:sz w:val="24"/>
-          <w:szCs w:val="24"/>
-        </w:rPr>
-        <w:t xml:space="preserve">  (SL)</w:t>
+          <w:color w:val="00B050"/>
+          <w:sz w:val="24"/>
+          <w:szCs w:val="24"/>
+        </w:rPr>
+        <w:t xml:space="preserve">  (OH)</w:t>
       </w:r>
     </w:p>
     <w:p>
@@ -720,7 +654,7 @@
         <w:textAlignment w:val="baseline"/>
         <w:rPr>
           <w:rFonts w:ascii="Times New Roman" w:eastAsia="Times New Roman" w:hAnsi="Times New Roman" w:cs="Times New Roman"/>
-          <w:color w:val="000000"/>
+          <w:color w:val="00B050"/>
           <w:sz w:val="24"/>
           <w:szCs w:val="24"/>
         </w:rPr>
@@ -728,7 +662,7 @@
       <w:r>
         <w:rPr>
           <w:rFonts w:ascii="Times New Roman" w:eastAsia="Times New Roman" w:hAnsi="Times New Roman" w:cs="Times New Roman"/>
-          <w:color w:val="000000"/>
+          <w:color w:val="00B050"/>
           <w:sz w:val="24"/>
           <w:szCs w:val="24"/>
         </w:rPr>
@@ -744,6 +678,118 @@
         </w:numPr>
         <w:rPr>
           <w:rFonts w:ascii="Times New Roman" w:hAnsi="Times New Roman" w:cs="Times New Roman"/>
+          <w:sz w:val="24"/>
+          <w:szCs w:val="24"/>
+        </w:rPr>
+      </w:pPr>
+      <w:r>
+        <w:rPr>
+          <w:rFonts w:ascii="Times New Roman" w:hAnsi="Times New Roman" w:cs="Times New Roman"/>
+          <w:sz w:val="24"/>
+          <w:szCs w:val="24"/>
+        </w:rPr>
+        <w:t>4</w:t>
+      </w:r>
+      <w:r>
+        <w:rPr>
+          <w:rFonts w:ascii="Times New Roman" w:hAnsi="Times New Roman" w:cs="Times New Roman"/>
+          <w:sz w:val="24"/>
+          <w:szCs w:val="24"/>
+        </w:rPr>
+        <w:t xml:space="preserve">pm – </w:t>
+      </w:r>
+      <w:r>
+        <w:rPr>
+          <w:rFonts w:ascii="Times New Roman" w:hAnsi="Times New Roman" w:cs="Times New Roman"/>
+          <w:sz w:val="24"/>
+          <w:szCs w:val="24"/>
+        </w:rPr>
+        <w:t>5</w:t>
+      </w:r>
+      <w:r>
+        <w:rPr>
+          <w:rFonts w:ascii="Times New Roman" w:hAnsi="Times New Roman" w:cs="Times New Roman"/>
+          <w:sz w:val="24"/>
+          <w:szCs w:val="24"/>
+        </w:rPr>
+        <w:t xml:space="preserve">pm with Braden </w:t>
+      </w:r>
+      <w:proofErr w:type="spellStart"/>
+      <w:r>
+        <w:rPr>
+          <w:rFonts w:ascii="Times New Roman" w:hAnsi="Times New Roman" w:cs="Times New Roman"/>
+          <w:sz w:val="24"/>
+          <w:szCs w:val="24"/>
+        </w:rPr>
+        <w:t>Scherting</w:t>
+      </w:r>
+      <w:proofErr w:type="spellEnd"/>
+      <w:r>
+        <w:rPr>
+          <w:rFonts w:ascii="Times New Roman" w:hAnsi="Times New Roman" w:cs="Times New Roman"/>
+          <w:sz w:val="24"/>
+          <w:szCs w:val="24"/>
+        </w:rPr>
+        <w:t xml:space="preserve">  (SL)</w:t>
+      </w:r>
+    </w:p>
+    <w:p>
+      <w:pPr>
+        <w:pStyle w:val="ListParagraph"/>
+        <w:spacing w:after="0" w:line="240" w:lineRule="auto"/>
+        <w:ind w:left="1440"/>
+        <w:textAlignment w:val="baseline"/>
+        <w:rPr>
+          <w:rFonts w:ascii="Times New Roman" w:eastAsia="Times New Roman" w:hAnsi="Times New Roman" w:cs="Times New Roman"/>
+          <w:color w:val="000000"/>
+          <w:sz w:val="24"/>
+          <w:szCs w:val="24"/>
+        </w:rPr>
+      </w:pPr>
+      <w:hyperlink r:id="rId10" w:history="1">
+        <w:r>
+          <w:rPr>
+            <w:rStyle w:val="Hyperlink"/>
+            <w:rFonts w:ascii="Times New Roman" w:eastAsia="Times New Roman" w:hAnsi="Times New Roman" w:cs="Times New Roman"/>
+            <w:sz w:val="24"/>
+            <w:szCs w:val="24"/>
+          </w:rPr>
+          <w:t>https://zoom.us/j/7887780262?pwd=NHJJdHl4N01sWjlzK01oWnJTOVQrZz09</w:t>
+        </w:r>
+      </w:hyperlink>
+    </w:p>
+    <w:p>
+      <w:pPr>
+        <w:pStyle w:val="ListParagraph"/>
+        <w:spacing w:after="0" w:line="240" w:lineRule="auto"/>
+        <w:ind w:left="1440"/>
+        <w:textAlignment w:val="baseline"/>
+        <w:rPr>
+          <w:rFonts w:ascii="Times New Roman" w:eastAsia="Times New Roman" w:hAnsi="Times New Roman" w:cs="Times New Roman"/>
+          <w:color w:val="000000"/>
+          <w:sz w:val="24"/>
+          <w:szCs w:val="24"/>
+        </w:rPr>
+      </w:pPr>
+      <w:r>
+        <w:rPr>
+          <w:rFonts w:ascii="Times New Roman" w:eastAsia="Times New Roman" w:hAnsi="Times New Roman" w:cs="Times New Roman"/>
+          <w:color w:val="000000"/>
+          <w:sz w:val="24"/>
+          <w:szCs w:val="24"/>
+        </w:rPr>
+        <w:t>Passcode: y46a7S</w:t>
+      </w:r>
+    </w:p>
+    <w:p>
+      <w:pPr>
+        <w:pStyle w:val="ListParagraph"/>
+        <w:numPr>
+          <w:ilvl w:val="0"/>
+          <w:numId w:val="1"/>
+        </w:numPr>
+        <w:rPr>
+          <w:rFonts w:ascii="Times New Roman" w:hAnsi="Times New Roman" w:cs="Times New Roman"/>
           <w:color w:val="FF0000"/>
           <w:sz w:val="24"/>
           <w:szCs w:val="24"/>
@@ -781,7 +827,7 @@
           <w:szCs w:val="24"/>
         </w:rPr>
       </w:pPr>
-      <w:hyperlink r:id="rId10" w:history="1">
+      <w:hyperlink r:id="rId11" w:history="1">
         <w:r>
           <w:rPr>
             <w:rStyle w:val="Hyperlink"/>
@@ -889,94 +935,6 @@
           <w:szCs w:val="24"/>
         </w:rPr>
         <w:t xml:space="preserve"> (OH)</w:t>
-      </w:r>
-    </w:p>
-    <w:p>
-      <w:pPr>
-        <w:pStyle w:val="ListParagraph"/>
-        <w:ind w:left="1440"/>
-        <w:rPr>
-          <w:rFonts w:ascii="Times New Roman" w:hAnsi="Times New Roman" w:cs="Times New Roman"/>
-          <w:color w:val="222222"/>
-          <w:sz w:val="24"/>
-          <w:szCs w:val="24"/>
-          <w:bdr w:val="none" w:sz="0" w:space="0" w:color="auto" w:frame="1"/>
-        </w:rPr>
-      </w:pPr>
-      <w:hyperlink r:id="rId11" w:history="1">
-        <w:r>
-          <w:rPr>
-            <w:rStyle w:val="Hyperlink"/>
-            <w:rFonts w:ascii="Times New Roman" w:hAnsi="Times New Roman" w:cs="Times New Roman"/>
-            <w:sz w:val="24"/>
-            <w:szCs w:val="24"/>
-            <w:bdr w:val="none" w:sz="0" w:space="0" w:color="auto" w:frame="1"/>
-          </w:rPr>
-          <w:t>https://us04web.zoom.us/j/5397013270?pwd=VnJkUGRxUGJKbmpiUEZYclhqMnhQQT09</w:t>
-        </w:r>
-      </w:hyperlink>
-    </w:p>
-    <w:p>
-      <w:pPr>
-        <w:pStyle w:val="ListParagraph"/>
-        <w:ind w:left="1440"/>
-        <w:rPr>
-          <w:rFonts w:ascii="Times New Roman" w:hAnsi="Times New Roman" w:cs="Times New Roman"/>
-          <w:color w:val="00B050"/>
-          <w:sz w:val="24"/>
-          <w:szCs w:val="24"/>
-          <w:bdr w:val="none" w:sz="0" w:space="0" w:color="auto" w:frame="1"/>
-        </w:rPr>
-      </w:pPr>
-      <w:r>
-        <w:rPr>
-          <w:rFonts w:ascii="Times New Roman" w:hAnsi="Times New Roman" w:cs="Times New Roman"/>
-          <w:color w:val="00B050"/>
-          <w:sz w:val="24"/>
-          <w:szCs w:val="24"/>
-          <w:bdr w:val="none" w:sz="0" w:space="0" w:color="auto" w:frame="1"/>
-        </w:rPr>
-        <w:t>Passcode: 942169</w:t>
-      </w:r>
-    </w:p>
-    <w:p>
-      <w:pPr>
-        <w:pStyle w:val="ListParagraph"/>
-        <w:numPr>
-          <w:ilvl w:val="0"/>
-          <w:numId w:val="1"/>
-        </w:numPr>
-        <w:rPr>
-          <w:rFonts w:ascii="Times New Roman" w:hAnsi="Times New Roman" w:cs="Times New Roman"/>
-          <w:sz w:val="24"/>
-          <w:szCs w:val="24"/>
-        </w:rPr>
-      </w:pPr>
-      <w:r>
-        <w:rPr>
-          <w:rFonts w:ascii="Times New Roman" w:hAnsi="Times New Roman" w:cs="Times New Roman"/>
-          <w:sz w:val="24"/>
-          <w:szCs w:val="24"/>
-        </w:rPr>
-        <w:t xml:space="preserve">10am – 11am with Therese </w:t>
-      </w:r>
-      <w:proofErr w:type="spellStart"/>
-      <w:r>
-        <w:rPr>
-          <w:rFonts w:ascii="Times New Roman" w:hAnsi="Times New Roman" w:cs="Times New Roman"/>
-          <w:sz w:val="24"/>
-          <w:szCs w:val="24"/>
-        </w:rPr>
-        <w:t>Lupariello</w:t>
-      </w:r>
-      <w:proofErr w:type="spellEnd"/>
-      <w:r>
-        <w:rPr>
-          <w:rFonts w:ascii="Times New Roman" w:hAnsi="Times New Roman" w:cs="Times New Roman"/>
-          <w:sz w:val="24"/>
-          <w:szCs w:val="24"/>
-        </w:rPr>
-        <w:t xml:space="preserve">  (SL)</w:t>
       </w:r>
     </w:p>
     <w:p>
@@ -1010,7 +968,7 @@
         <w:ind w:left="1440"/>
         <w:rPr>
           <w:rFonts w:ascii="Times New Roman" w:hAnsi="Times New Roman" w:cs="Times New Roman"/>
-          <w:color w:val="222222"/>
+          <w:color w:val="00B050"/>
           <w:sz w:val="24"/>
           <w:szCs w:val="24"/>
           <w:bdr w:val="none" w:sz="0" w:space="0" w:color="auto" w:frame="1"/>
@@ -1019,7 +977,7 @@
       <w:r>
         <w:rPr>
           <w:rFonts w:ascii="Times New Roman" w:hAnsi="Times New Roman" w:cs="Times New Roman"/>
-          <w:color w:val="222222"/>
+          <w:color w:val="00B050"/>
           <w:sz w:val="24"/>
           <w:szCs w:val="24"/>
           <w:bdr w:val="none" w:sz="0" w:space="0" w:color="auto" w:frame="1"/>
@@ -1036,19 +994,83 @@
         </w:numPr>
         <w:rPr>
           <w:rFonts w:ascii="Times New Roman" w:hAnsi="Times New Roman" w:cs="Times New Roman"/>
-          <w:color w:val="00B050"/>
-          <w:sz w:val="24"/>
-          <w:szCs w:val="24"/>
-        </w:rPr>
-      </w:pPr>
-      <w:r>
-        <w:rPr>
-          <w:rFonts w:ascii="Times New Roman" w:hAnsi="Times New Roman" w:cs="Times New Roman"/>
-          <w:color w:val="00B050"/>
-          <w:sz w:val="24"/>
-          <w:szCs w:val="24"/>
-        </w:rPr>
-        <w:t>1pm – 2pm with Jing Zhang (OH)</w:t>
+          <w:sz w:val="24"/>
+          <w:szCs w:val="24"/>
+        </w:rPr>
+      </w:pPr>
+      <w:r>
+        <w:rPr>
+          <w:rFonts w:ascii="Times New Roman" w:hAnsi="Times New Roman" w:cs="Times New Roman"/>
+          <w:sz w:val="24"/>
+          <w:szCs w:val="24"/>
+        </w:rPr>
+        <w:t xml:space="preserve">10am – 11am with Therese </w:t>
+      </w:r>
+      <w:proofErr w:type="spellStart"/>
+      <w:r>
+        <w:rPr>
+          <w:rFonts w:ascii="Times New Roman" w:hAnsi="Times New Roman" w:cs="Times New Roman"/>
+          <w:sz w:val="24"/>
+          <w:szCs w:val="24"/>
+        </w:rPr>
+        <w:t>Lupariello</w:t>
+      </w:r>
+      <w:proofErr w:type="spellEnd"/>
+      <w:r>
+        <w:rPr>
+          <w:rFonts w:ascii="Times New Roman" w:hAnsi="Times New Roman" w:cs="Times New Roman"/>
+          <w:sz w:val="24"/>
+          <w:szCs w:val="24"/>
+        </w:rPr>
+        <w:t xml:space="preserve">  (SL)</w:t>
+      </w:r>
+    </w:p>
+    <w:p>
+      <w:pPr>
+        <w:pStyle w:val="ListParagraph"/>
+        <w:ind w:left="1440"/>
+        <w:rPr>
+          <w:rFonts w:ascii="Times New Roman" w:hAnsi="Times New Roman" w:cs="Times New Roman"/>
+          <w:color w:val="222222"/>
+          <w:sz w:val="24"/>
+          <w:szCs w:val="24"/>
+          <w:bdr w:val="none" w:sz="0" w:space="0" w:color="auto" w:frame="1"/>
+        </w:rPr>
+      </w:pPr>
+      <w:hyperlink r:id="rId13" w:history="1">
+        <w:r>
+          <w:rPr>
+            <w:rStyle w:val="Hyperlink"/>
+            <w:rFonts w:ascii="Times New Roman" w:hAnsi="Times New Roman" w:cs="Times New Roman"/>
+            <w:sz w:val="24"/>
+            <w:szCs w:val="24"/>
+            <w:bdr w:val="none" w:sz="0" w:space="0" w:color="auto" w:frame="1"/>
+          </w:rPr>
+          <w:t>https://us04web.zoom.us/j/5397013270?pwd=VnJkUGRxUGJKbmpiUEZYclhqMnhQQT09</w:t>
+        </w:r>
+      </w:hyperlink>
+    </w:p>
+    <w:p>
+      <w:pPr>
+        <w:pStyle w:val="ListParagraph"/>
+        <w:ind w:left="1440"/>
+        <w:rPr>
+          <w:rFonts w:ascii="Times New Roman" w:hAnsi="Times New Roman" w:cs="Times New Roman"/>
+          <w:color w:val="222222"/>
+          <w:sz w:val="24"/>
+          <w:szCs w:val="24"/>
+          <w:bdr w:val="none" w:sz="0" w:space="0" w:color="auto" w:frame="1"/>
+        </w:rPr>
+      </w:pPr>
+      <w:r>
+        <w:rPr>
+          <w:rFonts w:ascii="Times New Roman" w:hAnsi="Times New Roman" w:cs="Times New Roman"/>
+          <w:color w:val="222222"/>
+          <w:sz w:val="24"/>
+          <w:szCs w:val="24"/>
+          <w:bdr w:val="none" w:sz="0" w:space="0" w:color="auto" w:frame="1"/>
+        </w:rPr>
+        <w:t>Passcode: 942169</w:t>
       </w:r>
     </w:p>
     <w:p>
@@ -1060,23 +1082,25 @@
         </w:numPr>
         <w:rPr>
           <w:rFonts w:ascii="Times New Roman" w:hAnsi="Times New Roman" w:cs="Times New Roman"/>
-          <w:sz w:val="24"/>
-          <w:szCs w:val="24"/>
-        </w:rPr>
-      </w:pPr>
-      <w:r>
-        <w:rPr>
-          <w:rFonts w:ascii="Times New Roman" w:hAnsi="Times New Roman" w:cs="Times New Roman"/>
-          <w:sz w:val="24"/>
-          <w:szCs w:val="24"/>
-        </w:rPr>
-        <w:t>2pm – 3pm with Jing Zhang  (SL)</w:t>
-      </w:r>
-    </w:p>
-    <w:p>
-      <w:pPr>
-        <w:pStyle w:val="ListParagraph"/>
-        <w:ind w:left="1440"/>
+          <w:color w:val="00B050"/>
+          <w:sz w:val="24"/>
+          <w:szCs w:val="24"/>
+        </w:rPr>
+      </w:pPr>
+      <w:r>
+        <w:rPr>
+          <w:rFonts w:ascii="Times New Roman" w:hAnsi="Times New Roman" w:cs="Times New Roman"/>
+          <w:color w:val="00B050"/>
+          <w:sz w:val="24"/>
+          <w:szCs w:val="24"/>
+        </w:rPr>
+        <w:t>1pm – 2pm with Jing Zhang (OH)</w:t>
+      </w:r>
+    </w:p>
+    <w:p>
+      <w:pPr>
+        <w:pStyle w:val="ListParagraph"/>
+        <w:ind w:firstLine="720"/>
         <w:rPr>
           <w:rFonts w:ascii="Times New Roman" w:hAnsi="Times New Roman" w:cs="Times New Roman"/>
           <w:color w:val="000000"/>
@@ -1085,7 +1109,7 @@
           <w:bdr w:val="none" w:sz="0" w:space="0" w:color="auto" w:frame="1"/>
         </w:rPr>
       </w:pPr>
-      <w:hyperlink r:id="rId13" w:history="1">
+      <w:hyperlink r:id="rId14" w:history="1">
         <w:r>
           <w:rPr>
             <w:rStyle w:val="Hyperlink"/>
@@ -1101,17 +1125,18 @@
     <w:p>
       <w:pPr>
         <w:pStyle w:val="ListParagraph"/>
-        <w:ind w:left="1440"/>
-        <w:rPr>
-          <w:rFonts w:ascii="Times New Roman" w:hAnsi="Times New Roman" w:cs="Times New Roman"/>
-          <w:sz w:val="24"/>
-          <w:szCs w:val="24"/>
-        </w:rPr>
-      </w:pPr>
-      <w:r>
-        <w:rPr>
-          <w:rFonts w:ascii="Times New Roman" w:hAnsi="Times New Roman" w:cs="Times New Roman"/>
-          <w:color w:val="000000"/>
+        <w:ind w:firstLine="720"/>
+        <w:rPr>
+          <w:rFonts w:ascii="Times New Roman" w:hAnsi="Times New Roman" w:cs="Times New Roman"/>
+          <w:color w:val="00B050"/>
+          <w:sz w:val="24"/>
+          <w:szCs w:val="24"/>
+        </w:rPr>
+      </w:pPr>
+      <w:r>
+        <w:rPr>
+          <w:rFonts w:ascii="Times New Roman" w:hAnsi="Times New Roman" w:cs="Times New Roman"/>
+          <w:color w:val="00B050"/>
           <w:sz w:val="24"/>
           <w:szCs w:val="24"/>
         </w:rPr>
@@ -1127,6 +1152,73 @@
         </w:numPr>
         <w:rPr>
           <w:rFonts w:ascii="Times New Roman" w:hAnsi="Times New Roman" w:cs="Times New Roman"/>
+          <w:sz w:val="24"/>
+          <w:szCs w:val="24"/>
+        </w:rPr>
+      </w:pPr>
+      <w:r>
+        <w:rPr>
+          <w:rFonts w:ascii="Times New Roman" w:hAnsi="Times New Roman" w:cs="Times New Roman"/>
+          <w:sz w:val="24"/>
+          <w:szCs w:val="24"/>
+        </w:rPr>
+        <w:t>2pm – 3pm with Jing Zhang  (SL)</w:t>
+      </w:r>
+    </w:p>
+    <w:p>
+      <w:pPr>
+        <w:pStyle w:val="ListParagraph"/>
+        <w:ind w:left="1440"/>
+        <w:rPr>
+          <w:rFonts w:ascii="Times New Roman" w:hAnsi="Times New Roman" w:cs="Times New Roman"/>
+          <w:color w:val="000000"/>
+          <w:sz w:val="24"/>
+          <w:szCs w:val="24"/>
+          <w:bdr w:val="none" w:sz="0" w:space="0" w:color="auto" w:frame="1"/>
+        </w:rPr>
+      </w:pPr>
+      <w:hyperlink r:id="rId15" w:history="1">
+        <w:r>
+          <w:rPr>
+            <w:rStyle w:val="Hyperlink"/>
+            <w:rFonts w:ascii="Times New Roman" w:hAnsi="Times New Roman" w:cs="Times New Roman"/>
+            <w:sz w:val="24"/>
+            <w:szCs w:val="24"/>
+            <w:bdr w:val="none" w:sz="0" w:space="0" w:color="auto" w:frame="1"/>
+          </w:rPr>
+          <w:t>https://us04web.zoom.us/j/9851435222?pwd=enBtb1BaNmczdzA5TUl0U1hrTSs1QT09</w:t>
+        </w:r>
+      </w:hyperlink>
+    </w:p>
+    <w:p>
+      <w:pPr>
+        <w:pStyle w:val="ListParagraph"/>
+        <w:ind w:left="1440"/>
+        <w:rPr>
+          <w:rFonts w:ascii="Times New Roman" w:hAnsi="Times New Roman" w:cs="Times New Roman"/>
+          <w:sz w:val="24"/>
+          <w:szCs w:val="24"/>
+        </w:rPr>
+      </w:pPr>
+      <w:r>
+        <w:rPr>
+          <w:rFonts w:ascii="Times New Roman" w:hAnsi="Times New Roman" w:cs="Times New Roman"/>
+          <w:color w:val="000000"/>
+          <w:sz w:val="24"/>
+          <w:szCs w:val="24"/>
+        </w:rPr>
+        <w:t>Password: 996988</w:t>
+      </w:r>
+    </w:p>
+    <w:p>
+      <w:pPr>
+        <w:pStyle w:val="ListParagraph"/>
+        <w:numPr>
+          <w:ilvl w:val="0"/>
+          <w:numId w:val="1"/>
+        </w:numPr>
+        <w:rPr>
+          <w:rFonts w:ascii="Times New Roman" w:hAnsi="Times New Roman" w:cs="Times New Roman"/>
           <w:color w:val="00B050"/>
           <w:sz w:val="24"/>
           <w:szCs w:val="24"/>
@@ -1175,7 +1267,7 @@
           <w:szCs w:val="24"/>
         </w:rPr>
       </w:pPr>
-      <w:hyperlink r:id="rId14" w:history="1">
+      <w:hyperlink r:id="rId16" w:history="1">
         <w:r>
           <w:rPr>
             <w:rStyle w:val="Hyperlink"/>
@@ -1229,6 +1321,7 @@
           <w:sz w:val="24"/>
           <w:szCs w:val="24"/>
         </w:rPr>
+        <w:lastRenderedPageBreak/>
         <w:t xml:space="preserve">4pm – 5pm with Braden </w:t>
       </w:r>
       <w:proofErr w:type="spellStart"/>
@@ -1263,7 +1356,7 @@
           <w:szCs w:val="24"/>
         </w:rPr>
       </w:pPr>
-      <w:hyperlink r:id="rId15" w:history="1">
+      <w:hyperlink r:id="rId17" w:history="1">
         <w:r>
           <w:rPr>
             <w:rStyle w:val="Hyperlink"/>
@@ -1325,7 +1418,6 @@
           <w:sz w:val="24"/>
           <w:szCs w:val="24"/>
         </w:rPr>
-        <w:lastRenderedPageBreak/>
         <w:t>Wednesdays</w:t>
       </w:r>
     </w:p>
@@ -1371,175 +1463,6 @@
           <w:szCs w:val="24"/>
         </w:rPr>
         <w:t xml:space="preserve"> (OH)</w:t>
-      </w:r>
-    </w:p>
-    <w:p>
-      <w:pPr>
-        <w:pStyle w:val="ListParagraph"/>
-        <w:ind w:left="1440"/>
-        <w:rPr>
-          <w:rFonts w:ascii="Times New Roman" w:hAnsi="Times New Roman" w:cs="Times New Roman"/>
-          <w:color w:val="222222"/>
-          <w:sz w:val="24"/>
-          <w:szCs w:val="24"/>
-          <w:bdr w:val="none" w:sz="0" w:space="0" w:color="auto" w:frame="1"/>
-        </w:rPr>
-      </w:pPr>
-      <w:hyperlink r:id="rId16" w:history="1">
-        <w:r>
-          <w:rPr>
-            <w:rStyle w:val="Hyperlink"/>
-            <w:rFonts w:ascii="Times New Roman" w:hAnsi="Times New Roman" w:cs="Times New Roman"/>
-            <w:sz w:val="24"/>
-            <w:szCs w:val="24"/>
-            <w:bdr w:val="none" w:sz="0" w:space="0" w:color="auto" w:frame="1"/>
-          </w:rPr>
-          <w:t>https://us04web.zoom.us/j/5397013270?pwd=VnJkUGRxUGJKbmpiUEZYclhqMnhQQT09</w:t>
-        </w:r>
-      </w:hyperlink>
-    </w:p>
-    <w:p>
-      <w:pPr>
-        <w:pStyle w:val="ListParagraph"/>
-        <w:ind w:left="1440"/>
-        <w:rPr>
-          <w:rFonts w:ascii="Times New Roman" w:hAnsi="Times New Roman" w:cs="Times New Roman"/>
-          <w:color w:val="00B050"/>
-          <w:sz w:val="24"/>
-          <w:szCs w:val="24"/>
-          <w:bdr w:val="none" w:sz="0" w:space="0" w:color="auto" w:frame="1"/>
-        </w:rPr>
-      </w:pPr>
-      <w:r>
-        <w:rPr>
-          <w:rFonts w:ascii="Times New Roman" w:hAnsi="Times New Roman" w:cs="Times New Roman"/>
-          <w:color w:val="00B050"/>
-          <w:sz w:val="24"/>
-          <w:szCs w:val="24"/>
-          <w:bdr w:val="none" w:sz="0" w:space="0" w:color="auto" w:frame="1"/>
-        </w:rPr>
-        <w:t>Passcode: 942169</w:t>
-      </w:r>
-    </w:p>
-    <w:p>
-      <w:pPr>
-        <w:pStyle w:val="ListParagraph"/>
-        <w:numPr>
-          <w:ilvl w:val="0"/>
-          <w:numId w:val="1"/>
-        </w:numPr>
-        <w:rPr>
-          <w:rFonts w:ascii="Times New Roman" w:hAnsi="Times New Roman" w:cs="Times New Roman"/>
-          <w:color w:val="FF0000"/>
-          <w:sz w:val="24"/>
-          <w:szCs w:val="24"/>
-        </w:rPr>
-      </w:pPr>
-      <w:r>
-        <w:rPr>
-          <w:rFonts w:ascii="Times New Roman" w:hAnsi="Times New Roman" w:cs="Times New Roman"/>
-          <w:color w:val="FF0000"/>
-          <w:sz w:val="24"/>
-          <w:szCs w:val="24"/>
-        </w:rPr>
-        <w:t>9am – 10am with Connor Demorest</w:t>
-      </w:r>
-      <w:r>
-        <w:rPr>
-          <w:rFonts w:ascii="Times New Roman" w:hAnsi="Times New Roman" w:cs="Times New Roman"/>
-          <w:color w:val="FF0000"/>
-          <w:sz w:val="24"/>
-          <w:szCs w:val="24"/>
-        </w:rPr>
-        <w:t xml:space="preserve"> (R)</w:t>
-      </w:r>
-    </w:p>
-    <w:p>
-      <w:pPr>
-        <w:pStyle w:val="ListParagraph"/>
-        <w:spacing w:after="0" w:line="240" w:lineRule="auto"/>
-        <w:ind w:left="1440"/>
-        <w:textAlignment w:val="baseline"/>
-        <w:rPr>
-          <w:rFonts w:ascii="Times New Roman" w:eastAsia="Times New Roman" w:hAnsi="Times New Roman" w:cs="Times New Roman"/>
-          <w:color w:val="FF0000"/>
-          <w:sz w:val="24"/>
-          <w:szCs w:val="24"/>
-        </w:rPr>
-      </w:pPr>
-      <w:hyperlink r:id="rId17" w:history="1">
-        <w:r>
-          <w:rPr>
-            <w:rStyle w:val="Hyperlink"/>
-            <w:rFonts w:ascii="Times New Roman" w:eastAsia="Times New Roman" w:hAnsi="Times New Roman" w:cs="Times New Roman"/>
-            <w:sz w:val="24"/>
-            <w:szCs w:val="24"/>
-          </w:rPr>
-          <w:t>https://zoom.us/j/4813599276?pwd=V0wxa2M2T3crWGFwU0tSNXJEaUxXZz09</w:t>
-        </w:r>
-      </w:hyperlink>
-    </w:p>
-    <w:p>
-      <w:pPr>
-        <w:pStyle w:val="ListParagraph"/>
-        <w:spacing w:after="0" w:line="240" w:lineRule="auto"/>
-        <w:ind w:left="1440"/>
-        <w:textAlignment w:val="baseline"/>
-        <w:rPr>
-          <w:rFonts w:ascii="Times New Roman" w:eastAsia="Times New Roman" w:hAnsi="Times New Roman" w:cs="Times New Roman"/>
-          <w:color w:val="FF0000"/>
-          <w:sz w:val="24"/>
-          <w:szCs w:val="24"/>
-        </w:rPr>
-      </w:pPr>
-      <w:r>
-        <w:rPr>
-          <w:rFonts w:ascii="Times New Roman" w:eastAsia="Times New Roman" w:hAnsi="Times New Roman" w:cs="Times New Roman"/>
-          <w:color w:val="FF0000"/>
-          <w:sz w:val="24"/>
-          <w:szCs w:val="24"/>
-        </w:rPr>
-        <w:t>Passcode: 4RYWaD</w:t>
-      </w:r>
-    </w:p>
-    <w:p>
-      <w:pPr>
-        <w:pStyle w:val="ListParagraph"/>
-        <w:numPr>
-          <w:ilvl w:val="0"/>
-          <w:numId w:val="1"/>
-        </w:numPr>
-        <w:rPr>
-          <w:rFonts w:ascii="Times New Roman" w:hAnsi="Times New Roman" w:cs="Times New Roman"/>
-          <w:sz w:val="24"/>
-          <w:szCs w:val="24"/>
-        </w:rPr>
-      </w:pPr>
-      <w:r>
-        <w:rPr>
-          <w:rFonts w:ascii="Times New Roman" w:hAnsi="Times New Roman" w:cs="Times New Roman"/>
-          <w:sz w:val="24"/>
-          <w:szCs w:val="24"/>
-        </w:rPr>
-        <w:t xml:space="preserve">10am – 11am with Therese </w:t>
-      </w:r>
-      <w:proofErr w:type="spellStart"/>
-      <w:r>
-        <w:rPr>
-          <w:rFonts w:ascii="Times New Roman" w:hAnsi="Times New Roman" w:cs="Times New Roman"/>
-          <w:sz w:val="24"/>
-          <w:szCs w:val="24"/>
-        </w:rPr>
-        <w:t>Lupariello</w:t>
-      </w:r>
-      <w:proofErr w:type="spellEnd"/>
-      <w:r>
-        <w:rPr>
-          <w:rFonts w:ascii="Times New Roman" w:hAnsi="Times New Roman" w:cs="Times New Roman"/>
-          <w:sz w:val="24"/>
-          <w:szCs w:val="24"/>
-        </w:rPr>
-        <w:t xml:space="preserve">  (SL)</w:t>
       </w:r>
     </w:p>
     <w:p>
@@ -1573,7 +1496,7 @@
         <w:ind w:left="1440"/>
         <w:rPr>
           <w:rFonts w:ascii="Times New Roman" w:hAnsi="Times New Roman" w:cs="Times New Roman"/>
-          <w:color w:val="222222"/>
+          <w:color w:val="00B050"/>
           <w:sz w:val="24"/>
           <w:szCs w:val="24"/>
           <w:bdr w:val="none" w:sz="0" w:space="0" w:color="auto" w:frame="1"/>
@@ -1582,7 +1505,7 @@
       <w:r>
         <w:rPr>
           <w:rFonts w:ascii="Times New Roman" w:hAnsi="Times New Roman" w:cs="Times New Roman"/>
-          <w:color w:val="222222"/>
+          <w:color w:val="00B050"/>
           <w:sz w:val="24"/>
           <w:szCs w:val="24"/>
           <w:bdr w:val="none" w:sz="0" w:space="0" w:color="auto" w:frame="1"/>
@@ -1599,63 +1522,28 @@
         </w:numPr>
         <w:rPr>
           <w:rFonts w:ascii="Times New Roman" w:hAnsi="Times New Roman" w:cs="Times New Roman"/>
-          <w:color w:val="00B050"/>
-          <w:sz w:val="24"/>
-          <w:szCs w:val="24"/>
-        </w:rPr>
-      </w:pPr>
-      <w:r>
-        <w:rPr>
-          <w:rFonts w:ascii="Times New Roman" w:hAnsi="Times New Roman" w:cs="Times New Roman"/>
-          <w:color w:val="00B050"/>
-          <w:sz w:val="24"/>
-          <w:szCs w:val="24"/>
-        </w:rPr>
-        <w:t>1pm – 2pm with Jing Zhang (OH)</w:t>
-      </w:r>
-    </w:p>
-    <w:p>
-      <w:pPr>
-        <w:pStyle w:val="ListParagraph"/>
-        <w:numPr>
-          <w:ilvl w:val="0"/>
-          <w:numId w:val="1"/>
-        </w:numPr>
-        <w:rPr>
-          <w:rFonts w:ascii="Times New Roman" w:hAnsi="Times New Roman" w:cs="Times New Roman"/>
-          <w:color w:val="00B050"/>
-          <w:sz w:val="24"/>
-          <w:szCs w:val="24"/>
-        </w:rPr>
-      </w:pPr>
-      <w:r>
-        <w:rPr>
-          <w:rFonts w:ascii="Times New Roman" w:hAnsi="Times New Roman" w:cs="Times New Roman"/>
-          <w:color w:val="00B050"/>
-          <w:sz w:val="24"/>
-          <w:szCs w:val="24"/>
-        </w:rPr>
-        <w:t xml:space="preserve">3pm – 4pm with Braden </w:t>
-      </w:r>
-      <w:proofErr w:type="spellStart"/>
-      <w:r>
-        <w:rPr>
-          <w:rFonts w:ascii="Times New Roman" w:hAnsi="Times New Roman" w:cs="Times New Roman"/>
-          <w:color w:val="00B050"/>
-          <w:sz w:val="24"/>
-          <w:szCs w:val="24"/>
-        </w:rPr>
-        <w:t>Scherting</w:t>
-      </w:r>
-      <w:proofErr w:type="spellEnd"/>
-      <w:r>
-        <w:rPr>
-          <w:rFonts w:ascii="Times New Roman" w:hAnsi="Times New Roman" w:cs="Times New Roman"/>
-          <w:color w:val="00B050"/>
-          <w:sz w:val="24"/>
-          <w:szCs w:val="24"/>
-        </w:rPr>
-        <w:t xml:space="preserve">  (OH)</w:t>
+          <w:color w:val="FF0000"/>
+          <w:sz w:val="24"/>
+          <w:szCs w:val="24"/>
+        </w:rPr>
+      </w:pPr>
+      <w:r>
+        <w:rPr>
+          <w:rFonts w:ascii="Times New Roman" w:hAnsi="Times New Roman" w:cs="Times New Roman"/>
+          <w:color w:val="FF0000"/>
+          <w:sz w:val="24"/>
+          <w:szCs w:val="24"/>
+        </w:rPr>
+        <w:t>9am – 10am with Connor Demorest</w:t>
+      </w:r>
+      <w:r>
+        <w:rPr>
+          <w:rFonts w:ascii="Times New Roman" w:hAnsi="Times New Roman" w:cs="Times New Roman"/>
+          <w:color w:val="FF0000"/>
+          <w:sz w:val="24"/>
+          <w:szCs w:val="24"/>
+        </w:rPr>
+        <w:t xml:space="preserve"> (R)</w:t>
       </w:r>
     </w:p>
     <w:p>
@@ -1666,7 +1554,7 @@
         <w:textAlignment w:val="baseline"/>
         <w:rPr>
           <w:rFonts w:ascii="Times New Roman" w:eastAsia="Times New Roman" w:hAnsi="Times New Roman" w:cs="Times New Roman"/>
-          <w:color w:val="000000"/>
+          <w:color w:val="FF0000"/>
           <w:sz w:val="24"/>
           <w:szCs w:val="24"/>
         </w:rPr>
@@ -1679,7 +1567,7 @@
             <w:sz w:val="24"/>
             <w:szCs w:val="24"/>
           </w:rPr>
-          <w:t>https://zoom.us/j/7887780262?pwd=NHJJdHl4N01sWjlzK01oWnJTOVQrZz09</w:t>
+          <w:t>https://zoom.us/j/4813599276?pwd=V0wxa2M2T3crWGFwU0tSNXJEaUxXZz09</w:t>
         </w:r>
       </w:hyperlink>
     </w:p>
@@ -1691,7 +1579,7 @@
         <w:textAlignment w:val="baseline"/>
         <w:rPr>
           <w:rFonts w:ascii="Times New Roman" w:eastAsia="Times New Roman" w:hAnsi="Times New Roman" w:cs="Times New Roman"/>
-          <w:color w:val="00B050"/>
+          <w:color w:val="FF0000"/>
           <w:sz w:val="24"/>
           <w:szCs w:val="24"/>
         </w:rPr>
@@ -1699,11 +1587,11 @@
       <w:r>
         <w:rPr>
           <w:rFonts w:ascii="Times New Roman" w:eastAsia="Times New Roman" w:hAnsi="Times New Roman" w:cs="Times New Roman"/>
-          <w:color w:val="00B050"/>
-          <w:sz w:val="24"/>
-          <w:szCs w:val="24"/>
-        </w:rPr>
-        <w:t>Passcode: y46a7S</w:t>
+          <w:color w:val="FF0000"/>
+          <w:sz w:val="24"/>
+          <w:szCs w:val="24"/>
+        </w:rPr>
+        <w:t>Passcode: 4RYWaD</w:t>
       </w:r>
     </w:p>
     <w:p>
@@ -1725,7 +1613,7 @@
           <w:sz w:val="24"/>
           <w:szCs w:val="24"/>
         </w:rPr>
-        <w:t xml:space="preserve">4pm – 5pm with Braden </w:t>
+        <w:t xml:space="preserve">10am – 11am with Therese </w:t>
       </w:r>
       <w:proofErr w:type="spellStart"/>
       <w:r>
@@ -1734,7 +1622,7 @@
           <w:sz w:val="24"/>
           <w:szCs w:val="24"/>
         </w:rPr>
-        <w:t>Scherting</w:t>
+        <w:t>Lupariello</w:t>
       </w:r>
       <w:proofErr w:type="spellEnd"/>
       <w:r>
@@ -1749,138 +1637,16 @@
     <w:p>
       <w:pPr>
         <w:pStyle w:val="ListParagraph"/>
-        <w:spacing w:after="0" w:line="240" w:lineRule="auto"/>
-        <w:ind w:left="1440"/>
-        <w:textAlignment w:val="baseline"/>
-        <w:rPr>
-          <w:rFonts w:ascii="Times New Roman" w:eastAsia="Times New Roman" w:hAnsi="Times New Roman" w:cs="Times New Roman"/>
-          <w:color w:val="000000"/>
-          <w:sz w:val="24"/>
-          <w:szCs w:val="24"/>
+        <w:ind w:left="1440"/>
+        <w:rPr>
+          <w:rFonts w:ascii="Times New Roman" w:hAnsi="Times New Roman" w:cs="Times New Roman"/>
+          <w:color w:val="222222"/>
+          <w:sz w:val="24"/>
+          <w:szCs w:val="24"/>
+          <w:bdr w:val="none" w:sz="0" w:space="0" w:color="auto" w:frame="1"/>
         </w:rPr>
       </w:pPr>
       <w:hyperlink r:id="rId20" w:history="1">
-        <w:r>
-          <w:rPr>
-            <w:rStyle w:val="Hyperlink"/>
-            <w:rFonts w:ascii="Times New Roman" w:eastAsia="Times New Roman" w:hAnsi="Times New Roman" w:cs="Times New Roman"/>
-            <w:sz w:val="24"/>
-            <w:szCs w:val="24"/>
-          </w:rPr>
-          <w:t>https://zoom.us/j/7887780262?pwd=NHJJdHl4N01sWjlzK01oWnJTOVQrZz09</w:t>
-        </w:r>
-      </w:hyperlink>
-    </w:p>
-    <w:p>
-      <w:pPr>
-        <w:pStyle w:val="ListParagraph"/>
-        <w:spacing w:after="0" w:line="240" w:lineRule="auto"/>
-        <w:ind w:left="1440"/>
-        <w:textAlignment w:val="baseline"/>
-        <w:rPr>
-          <w:rFonts w:ascii="Times New Roman" w:eastAsia="Times New Roman" w:hAnsi="Times New Roman" w:cs="Times New Roman"/>
-          <w:color w:val="000000"/>
-          <w:sz w:val="24"/>
-          <w:szCs w:val="24"/>
-        </w:rPr>
-      </w:pPr>
-      <w:r>
-        <w:rPr>
-          <w:rFonts w:ascii="Times New Roman" w:eastAsia="Times New Roman" w:hAnsi="Times New Roman" w:cs="Times New Roman"/>
-          <w:color w:val="000000"/>
-          <w:sz w:val="24"/>
-          <w:szCs w:val="24"/>
-        </w:rPr>
-        <w:t>Passcode: y46a7S</w:t>
-      </w:r>
-    </w:p>
-    <w:p>
-      <w:pPr>
-        <w:rPr>
-          <w:rFonts w:ascii="Times New Roman" w:hAnsi="Times New Roman" w:cs="Times New Roman"/>
-          <w:sz w:val="24"/>
-          <w:szCs w:val="24"/>
-        </w:rPr>
-      </w:pPr>
-    </w:p>
-    <w:p>
-      <w:pPr>
-        <w:rPr>
-          <w:rFonts w:ascii="Times New Roman" w:hAnsi="Times New Roman" w:cs="Times New Roman"/>
-          <w:b/>
-          <w:bCs/>
-          <w:sz w:val="24"/>
-          <w:szCs w:val="24"/>
-        </w:rPr>
-      </w:pPr>
-      <w:r>
-        <w:rPr>
-          <w:rFonts w:ascii="Times New Roman" w:hAnsi="Times New Roman" w:cs="Times New Roman"/>
-          <w:b/>
-          <w:bCs/>
-          <w:sz w:val="24"/>
-          <w:szCs w:val="24"/>
-        </w:rPr>
-        <w:t>Thursdays</w:t>
-      </w:r>
-    </w:p>
-    <w:p>
-      <w:pPr>
-        <w:pStyle w:val="ListParagraph"/>
-        <w:numPr>
-          <w:ilvl w:val="0"/>
-          <w:numId w:val="1"/>
-        </w:numPr>
-        <w:rPr>
-          <w:rFonts w:ascii="Times New Roman" w:hAnsi="Times New Roman" w:cs="Times New Roman"/>
-          <w:color w:val="00B050"/>
-          <w:sz w:val="24"/>
-          <w:szCs w:val="24"/>
-        </w:rPr>
-      </w:pPr>
-      <w:r>
-        <w:rPr>
-          <w:rFonts w:ascii="Times New Roman" w:hAnsi="Times New Roman" w:cs="Times New Roman"/>
-          <w:color w:val="00B050"/>
-          <w:sz w:val="24"/>
-          <w:szCs w:val="24"/>
-        </w:rPr>
-        <w:t xml:space="preserve">9am – 10am with Therese </w:t>
-      </w:r>
-      <w:proofErr w:type="spellStart"/>
-      <w:r>
-        <w:rPr>
-          <w:rFonts w:ascii="Times New Roman" w:hAnsi="Times New Roman" w:cs="Times New Roman"/>
-          <w:color w:val="00B050"/>
-          <w:sz w:val="24"/>
-          <w:szCs w:val="24"/>
-        </w:rPr>
-        <w:t>Lupariello</w:t>
-      </w:r>
-      <w:proofErr w:type="spellEnd"/>
-      <w:r>
-        <w:rPr>
-          <w:rFonts w:ascii="Times New Roman" w:hAnsi="Times New Roman" w:cs="Times New Roman"/>
-          <w:color w:val="00B050"/>
-          <w:sz w:val="24"/>
-          <w:szCs w:val="24"/>
-        </w:rPr>
-        <w:t xml:space="preserve"> (OH)</w:t>
-      </w:r>
-    </w:p>
-    <w:p>
-      <w:pPr>
-        <w:pStyle w:val="ListParagraph"/>
-        <w:ind w:left="1440"/>
-        <w:rPr>
-          <w:rFonts w:ascii="Times New Roman" w:hAnsi="Times New Roman" w:cs="Times New Roman"/>
-          <w:color w:val="222222"/>
-          <w:sz w:val="24"/>
-          <w:szCs w:val="24"/>
-          <w:bdr w:val="none" w:sz="0" w:space="0" w:color="auto" w:frame="1"/>
-        </w:rPr>
-      </w:pPr>
-      <w:hyperlink r:id="rId21" w:history="1">
         <w:r>
           <w:rPr>
             <w:rStyle w:val="Hyperlink"/>
@@ -1899,7 +1665,7 @@
         <w:ind w:left="1440"/>
         <w:rPr>
           <w:rFonts w:ascii="Times New Roman" w:hAnsi="Times New Roman" w:cs="Times New Roman"/>
-          <w:color w:val="00B050"/>
+          <w:color w:val="222222"/>
           <w:sz w:val="24"/>
           <w:szCs w:val="24"/>
           <w:bdr w:val="none" w:sz="0" w:space="0" w:color="auto" w:frame="1"/>
@@ -1908,7 +1674,7 @@
       <w:r>
         <w:rPr>
           <w:rFonts w:ascii="Times New Roman" w:hAnsi="Times New Roman" w:cs="Times New Roman"/>
-          <w:color w:val="00B050"/>
+          <w:color w:val="222222"/>
           <w:sz w:val="24"/>
           <w:szCs w:val="24"/>
           <w:bdr w:val="none" w:sz="0" w:space="0" w:color="auto" w:frame="1"/>
@@ -1925,87 +1691,6 @@
         </w:numPr>
         <w:rPr>
           <w:rFonts w:ascii="Times New Roman" w:hAnsi="Times New Roman" w:cs="Times New Roman"/>
-          <w:color w:val="FF0000"/>
-          <w:sz w:val="24"/>
-          <w:szCs w:val="24"/>
-        </w:rPr>
-      </w:pPr>
-      <w:r>
-        <w:rPr>
-          <w:rFonts w:ascii="Times New Roman" w:hAnsi="Times New Roman" w:cs="Times New Roman"/>
-          <w:color w:val="FF0000"/>
-          <w:sz w:val="24"/>
-          <w:szCs w:val="24"/>
-        </w:rPr>
-        <w:t>10am – 11am with Connor Demorest</w:t>
-      </w:r>
-      <w:r>
-        <w:rPr>
-          <w:rFonts w:ascii="Times New Roman" w:hAnsi="Times New Roman" w:cs="Times New Roman"/>
-          <w:color w:val="FF0000"/>
-          <w:sz w:val="24"/>
-          <w:szCs w:val="24"/>
-        </w:rPr>
-        <w:t xml:space="preserve"> (R)</w:t>
-      </w:r>
-    </w:p>
-    <w:p>
-      <w:pPr>
-        <w:pStyle w:val="ListParagraph"/>
-        <w:spacing w:after="0" w:line="240" w:lineRule="auto"/>
-        <w:ind w:left="1440"/>
-        <w:textAlignment w:val="baseline"/>
-        <w:rPr>
-          <w:rFonts w:ascii="Times New Roman" w:eastAsia="Times New Roman" w:hAnsi="Times New Roman" w:cs="Times New Roman"/>
-          <w:color w:val="FF0000"/>
-          <w:sz w:val="24"/>
-          <w:szCs w:val="24"/>
-        </w:rPr>
-      </w:pPr>
-      <w:hyperlink r:id="rId22" w:history="1">
-        <w:r>
-          <w:rPr>
-            <w:rStyle w:val="Hyperlink"/>
-            <w:rFonts w:ascii="Times New Roman" w:eastAsia="Times New Roman" w:hAnsi="Times New Roman" w:cs="Times New Roman"/>
-            <w:sz w:val="24"/>
-            <w:szCs w:val="24"/>
-          </w:rPr>
-          <w:t>https://zoom.us/j/4813599276?pwd=V0wxa2M2T3crWGFwU0tSNXJEaUxXZz09</w:t>
-        </w:r>
-      </w:hyperlink>
-    </w:p>
-    <w:p>
-      <w:pPr>
-        <w:pStyle w:val="ListParagraph"/>
-        <w:spacing w:after="0" w:line="240" w:lineRule="auto"/>
-        <w:ind w:left="1440"/>
-        <w:textAlignment w:val="baseline"/>
-        <w:rPr>
-          <w:rFonts w:ascii="Times New Roman" w:eastAsia="Times New Roman" w:hAnsi="Times New Roman" w:cs="Times New Roman"/>
-          <w:color w:val="FF0000"/>
-          <w:sz w:val="24"/>
-          <w:szCs w:val="24"/>
-        </w:rPr>
-      </w:pPr>
-      <w:r>
-        <w:rPr>
-          <w:rFonts w:ascii="Times New Roman" w:eastAsia="Times New Roman" w:hAnsi="Times New Roman" w:cs="Times New Roman"/>
-          <w:color w:val="FF0000"/>
-          <w:sz w:val="24"/>
-          <w:szCs w:val="24"/>
-        </w:rPr>
-        <w:t>Passcode: 4RYWaD</w:t>
-      </w:r>
-    </w:p>
-    <w:p>
-      <w:pPr>
-        <w:pStyle w:val="ListParagraph"/>
-        <w:numPr>
-          <w:ilvl w:val="0"/>
-          <w:numId w:val="1"/>
-        </w:numPr>
-        <w:rPr>
-          <w:rFonts w:ascii="Times New Roman" w:hAnsi="Times New Roman" w:cs="Times New Roman"/>
           <w:color w:val="00B050"/>
           <w:sz w:val="24"/>
           <w:szCs w:val="24"/>
@@ -2024,29 +1709,7 @@
     <w:p>
       <w:pPr>
         <w:pStyle w:val="ListParagraph"/>
-        <w:numPr>
-          <w:ilvl w:val="0"/>
-          <w:numId w:val="1"/>
-        </w:numPr>
-        <w:rPr>
-          <w:rFonts w:ascii="Times New Roman" w:hAnsi="Times New Roman" w:cs="Times New Roman"/>
-          <w:sz w:val="24"/>
-          <w:szCs w:val="24"/>
-        </w:rPr>
-      </w:pPr>
-      <w:r>
-        <w:rPr>
-          <w:rFonts w:ascii="Times New Roman" w:hAnsi="Times New Roman" w:cs="Times New Roman"/>
-          <w:sz w:val="24"/>
-          <w:szCs w:val="24"/>
-        </w:rPr>
-        <w:t>2pm – 3pm with Jing Zhang  (SL)</w:t>
-      </w:r>
-    </w:p>
-    <w:p>
-      <w:pPr>
-        <w:pStyle w:val="ListParagraph"/>
-        <w:ind w:left="1440"/>
+        <w:ind w:firstLine="720"/>
         <w:rPr>
           <w:rFonts w:ascii="Times New Roman" w:hAnsi="Times New Roman" w:cs="Times New Roman"/>
           <w:color w:val="000000"/>
@@ -2055,7 +1718,7 @@
           <w:bdr w:val="none" w:sz="0" w:space="0" w:color="auto" w:frame="1"/>
         </w:rPr>
       </w:pPr>
-      <w:hyperlink r:id="rId23" w:history="1">
+      <w:hyperlink r:id="rId21" w:history="1">
         <w:r>
           <w:rPr>
             <w:rStyle w:val="Hyperlink"/>
@@ -2071,17 +1734,18 @@
     <w:p>
       <w:pPr>
         <w:pStyle w:val="ListParagraph"/>
-        <w:ind w:left="1440"/>
-        <w:rPr>
-          <w:rFonts w:ascii="Times New Roman" w:hAnsi="Times New Roman" w:cs="Times New Roman"/>
-          <w:sz w:val="24"/>
-          <w:szCs w:val="24"/>
-        </w:rPr>
-      </w:pPr>
-      <w:r>
-        <w:rPr>
-          <w:rFonts w:ascii="Times New Roman" w:hAnsi="Times New Roman" w:cs="Times New Roman"/>
-          <w:color w:val="000000"/>
+        <w:ind w:firstLine="720"/>
+        <w:rPr>
+          <w:rFonts w:ascii="Times New Roman" w:hAnsi="Times New Roman" w:cs="Times New Roman"/>
+          <w:color w:val="00B050"/>
+          <w:sz w:val="24"/>
+          <w:szCs w:val="24"/>
+        </w:rPr>
+      </w:pPr>
+      <w:r>
+        <w:rPr>
+          <w:rFonts w:ascii="Times New Roman" w:hAnsi="Times New Roman" w:cs="Times New Roman"/>
+          <w:color w:val="00B050"/>
           <w:sz w:val="24"/>
           <w:szCs w:val="24"/>
         </w:rPr>
@@ -2145,7 +1809,7 @@
           <w:szCs w:val="24"/>
         </w:rPr>
       </w:pPr>
-      <w:hyperlink r:id="rId24" w:history="1">
+      <w:hyperlink r:id="rId22" w:history="1">
         <w:r>
           <w:rPr>
             <w:rStyle w:val="Hyperlink"/>
@@ -2182,37 +1846,6 @@
     </w:p>
     <w:p>
       <w:pPr>
-        <w:rPr>
-          <w:rFonts w:ascii="Times New Roman" w:hAnsi="Times New Roman" w:cs="Times New Roman"/>
-          <w:color w:val="FF0000"/>
-          <w:sz w:val="24"/>
-          <w:szCs w:val="24"/>
-        </w:rPr>
-      </w:pPr>
-    </w:p>
-    <w:p>
-      <w:pPr>
-        <w:rPr>
-          <w:rFonts w:ascii="Times New Roman" w:hAnsi="Times New Roman" w:cs="Times New Roman"/>
-          <w:b/>
-          <w:bCs/>
-          <w:sz w:val="24"/>
-          <w:szCs w:val="24"/>
-        </w:rPr>
-      </w:pPr>
-      <w:r>
-        <w:rPr>
-          <w:rFonts w:ascii="Times New Roman" w:hAnsi="Times New Roman" w:cs="Times New Roman"/>
-          <w:b/>
-          <w:bCs/>
-          <w:sz w:val="24"/>
-          <w:szCs w:val="24"/>
-        </w:rPr>
-        <w:t>Fridays</w:t>
-      </w:r>
-    </w:p>
-    <w:p>
-      <w:pPr>
         <w:pStyle w:val="ListParagraph"/>
         <w:numPr>
           <w:ilvl w:val="0"/>
@@ -2220,6 +1853,124 @@
         </w:numPr>
         <w:rPr>
           <w:rFonts w:ascii="Times New Roman" w:hAnsi="Times New Roman" w:cs="Times New Roman"/>
+          <w:sz w:val="24"/>
+          <w:szCs w:val="24"/>
+        </w:rPr>
+      </w:pPr>
+      <w:r>
+        <w:rPr>
+          <w:rFonts w:ascii="Times New Roman" w:hAnsi="Times New Roman" w:cs="Times New Roman"/>
+          <w:sz w:val="24"/>
+          <w:szCs w:val="24"/>
+        </w:rPr>
+        <w:t xml:space="preserve">4pm – 5pm with Braden </w:t>
+      </w:r>
+      <w:proofErr w:type="spellStart"/>
+      <w:r>
+        <w:rPr>
+          <w:rFonts w:ascii="Times New Roman" w:hAnsi="Times New Roman" w:cs="Times New Roman"/>
+          <w:sz w:val="24"/>
+          <w:szCs w:val="24"/>
+        </w:rPr>
+        <w:t>Scherting</w:t>
+      </w:r>
+      <w:proofErr w:type="spellEnd"/>
+      <w:r>
+        <w:rPr>
+          <w:rFonts w:ascii="Times New Roman" w:hAnsi="Times New Roman" w:cs="Times New Roman"/>
+          <w:sz w:val="24"/>
+          <w:szCs w:val="24"/>
+        </w:rPr>
+        <w:t xml:space="preserve">  (SL)</w:t>
+      </w:r>
+    </w:p>
+    <w:p>
+      <w:pPr>
+        <w:pStyle w:val="ListParagraph"/>
+        <w:spacing w:after="0" w:line="240" w:lineRule="auto"/>
+        <w:ind w:left="1440"/>
+        <w:textAlignment w:val="baseline"/>
+        <w:rPr>
+          <w:rFonts w:ascii="Times New Roman" w:eastAsia="Times New Roman" w:hAnsi="Times New Roman" w:cs="Times New Roman"/>
+          <w:color w:val="000000"/>
+          <w:sz w:val="24"/>
+          <w:szCs w:val="24"/>
+        </w:rPr>
+      </w:pPr>
+      <w:hyperlink r:id="rId23" w:history="1">
+        <w:r>
+          <w:rPr>
+            <w:rStyle w:val="Hyperlink"/>
+            <w:rFonts w:ascii="Times New Roman" w:eastAsia="Times New Roman" w:hAnsi="Times New Roman" w:cs="Times New Roman"/>
+            <w:sz w:val="24"/>
+            <w:szCs w:val="24"/>
+          </w:rPr>
+          <w:t>https://zoom.us/j/7887780262?pwd=NHJJdHl4N01sWjlzK01oWnJTOVQrZz09</w:t>
+        </w:r>
+      </w:hyperlink>
+    </w:p>
+    <w:p>
+      <w:pPr>
+        <w:pStyle w:val="ListParagraph"/>
+        <w:spacing w:after="0" w:line="240" w:lineRule="auto"/>
+        <w:ind w:left="1440"/>
+        <w:textAlignment w:val="baseline"/>
+        <w:rPr>
+          <w:rFonts w:ascii="Times New Roman" w:eastAsia="Times New Roman" w:hAnsi="Times New Roman" w:cs="Times New Roman"/>
+          <w:color w:val="000000"/>
+          <w:sz w:val="24"/>
+          <w:szCs w:val="24"/>
+        </w:rPr>
+      </w:pPr>
+      <w:r>
+        <w:rPr>
+          <w:rFonts w:ascii="Times New Roman" w:eastAsia="Times New Roman" w:hAnsi="Times New Roman" w:cs="Times New Roman"/>
+          <w:color w:val="000000"/>
+          <w:sz w:val="24"/>
+          <w:szCs w:val="24"/>
+        </w:rPr>
+        <w:t>Passcode: y46a7S</w:t>
+      </w:r>
+    </w:p>
+    <w:p>
+      <w:pPr>
+        <w:rPr>
+          <w:rFonts w:ascii="Times New Roman" w:hAnsi="Times New Roman" w:cs="Times New Roman"/>
+          <w:sz w:val="24"/>
+          <w:szCs w:val="24"/>
+        </w:rPr>
+      </w:pPr>
+    </w:p>
+    <w:p>
+      <w:pPr>
+        <w:rPr>
+          <w:rFonts w:ascii="Times New Roman" w:hAnsi="Times New Roman" w:cs="Times New Roman"/>
+          <w:b/>
+          <w:bCs/>
+          <w:sz w:val="24"/>
+          <w:szCs w:val="24"/>
+        </w:rPr>
+      </w:pPr>
+      <w:r>
+        <w:rPr>
+          <w:rFonts w:ascii="Times New Roman" w:hAnsi="Times New Roman" w:cs="Times New Roman"/>
+          <w:b/>
+          <w:bCs/>
+          <w:sz w:val="24"/>
+          <w:szCs w:val="24"/>
+        </w:rPr>
+        <w:t>Thursdays</w:t>
+      </w:r>
+    </w:p>
+    <w:p>
+      <w:pPr>
+        <w:pStyle w:val="ListParagraph"/>
+        <w:numPr>
+          <w:ilvl w:val="0"/>
+          <w:numId w:val="1"/>
+        </w:numPr>
+        <w:rPr>
+          <w:rFonts w:ascii="Times New Roman" w:hAnsi="Times New Roman" w:cs="Times New Roman"/>
           <w:color w:val="00B050"/>
           <w:sz w:val="24"/>
           <w:szCs w:val="24"/>
@@ -2267,7 +2018,7 @@
           <w:bdr w:val="none" w:sz="0" w:space="0" w:color="auto" w:frame="1"/>
         </w:rPr>
       </w:pPr>
-      <w:hyperlink r:id="rId25" w:history="1">
+      <w:hyperlink r:id="rId24" w:history="1">
         <w:r>
           <w:rPr>
             <w:rStyle w:val="Hyperlink"/>
@@ -2312,19 +2063,76 @@
         </w:numPr>
         <w:rPr>
           <w:rFonts w:ascii="Times New Roman" w:hAnsi="Times New Roman" w:cs="Times New Roman"/>
-          <w:color w:val="00B050"/>
-          <w:sz w:val="24"/>
-          <w:szCs w:val="24"/>
-        </w:rPr>
-      </w:pPr>
-      <w:r>
-        <w:rPr>
-          <w:rFonts w:ascii="Times New Roman" w:hAnsi="Times New Roman" w:cs="Times New Roman"/>
-          <w:color w:val="00B050"/>
-          <w:sz w:val="24"/>
-          <w:szCs w:val="24"/>
-        </w:rPr>
-        <w:t>1pm – 2pm with Jing Zhang (OH)</w:t>
+          <w:color w:val="FF0000"/>
+          <w:sz w:val="24"/>
+          <w:szCs w:val="24"/>
+        </w:rPr>
+      </w:pPr>
+      <w:r>
+        <w:rPr>
+          <w:rFonts w:ascii="Times New Roman" w:hAnsi="Times New Roman" w:cs="Times New Roman"/>
+          <w:color w:val="FF0000"/>
+          <w:sz w:val="24"/>
+          <w:szCs w:val="24"/>
+        </w:rPr>
+        <w:t>10am – 11am with Connor Demorest</w:t>
+      </w:r>
+      <w:r>
+        <w:rPr>
+          <w:rFonts w:ascii="Times New Roman" w:hAnsi="Times New Roman" w:cs="Times New Roman"/>
+          <w:color w:val="FF0000"/>
+          <w:sz w:val="24"/>
+          <w:szCs w:val="24"/>
+        </w:rPr>
+        <w:t xml:space="preserve"> (R)</w:t>
+      </w:r>
+    </w:p>
+    <w:p>
+      <w:pPr>
+        <w:pStyle w:val="ListParagraph"/>
+        <w:spacing w:after="0" w:line="240" w:lineRule="auto"/>
+        <w:ind w:left="1440"/>
+        <w:textAlignment w:val="baseline"/>
+        <w:rPr>
+          <w:rFonts w:ascii="Times New Roman" w:eastAsia="Times New Roman" w:hAnsi="Times New Roman" w:cs="Times New Roman"/>
+          <w:color w:val="FF0000"/>
+          <w:sz w:val="24"/>
+          <w:szCs w:val="24"/>
+        </w:rPr>
+      </w:pPr>
+      <w:hyperlink r:id="rId25" w:history="1">
+        <w:r>
+          <w:rPr>
+            <w:rStyle w:val="Hyperlink"/>
+            <w:rFonts w:ascii="Times New Roman" w:eastAsia="Times New Roman" w:hAnsi="Times New Roman" w:cs="Times New Roman"/>
+            <w:sz w:val="24"/>
+            <w:szCs w:val="24"/>
+          </w:rPr>
+          <w:t>https://zoom.us/j/4813599276?pwd=V0wxa2M2T3crWGFwU0tSNXJEaUxXZz09</w:t>
+        </w:r>
+      </w:hyperlink>
+    </w:p>
+    <w:p>
+      <w:pPr>
+        <w:pStyle w:val="ListParagraph"/>
+        <w:spacing w:after="0" w:line="240" w:lineRule="auto"/>
+        <w:ind w:left="1440"/>
+        <w:textAlignment w:val="baseline"/>
+        <w:rPr>
+          <w:rFonts w:ascii="Times New Roman" w:eastAsia="Times New Roman" w:hAnsi="Times New Roman" w:cs="Times New Roman"/>
+          <w:color w:val="FF0000"/>
+          <w:sz w:val="24"/>
+          <w:szCs w:val="24"/>
+        </w:rPr>
+      </w:pPr>
+      <w:r>
+        <w:rPr>
+          <w:rFonts w:ascii="Times New Roman" w:eastAsia="Times New Roman" w:hAnsi="Times New Roman" w:cs="Times New Roman"/>
+          <w:color w:val="FF0000"/>
+          <w:sz w:val="24"/>
+          <w:szCs w:val="24"/>
+        </w:rPr>
+        <w:t>Passcode: 4RYWaD</w:t>
       </w:r>
     </w:p>
     <w:p>
@@ -2348,6 +2156,143 @@
           <w:sz w:val="24"/>
           <w:szCs w:val="24"/>
         </w:rPr>
+        <w:t>1pm – 2pm with Jing Zhang (OH)</w:t>
+      </w:r>
+    </w:p>
+    <w:p>
+      <w:pPr>
+        <w:pStyle w:val="ListParagraph"/>
+        <w:ind w:firstLine="720"/>
+        <w:rPr>
+          <w:rFonts w:ascii="Times New Roman" w:hAnsi="Times New Roman" w:cs="Times New Roman"/>
+          <w:color w:val="000000"/>
+          <w:sz w:val="24"/>
+          <w:szCs w:val="24"/>
+          <w:bdr w:val="none" w:sz="0" w:space="0" w:color="auto" w:frame="1"/>
+        </w:rPr>
+      </w:pPr>
+      <w:hyperlink r:id="rId26" w:history="1">
+        <w:r>
+          <w:rPr>
+            <w:rStyle w:val="Hyperlink"/>
+            <w:rFonts w:ascii="Times New Roman" w:hAnsi="Times New Roman" w:cs="Times New Roman"/>
+            <w:sz w:val="24"/>
+            <w:szCs w:val="24"/>
+            <w:bdr w:val="none" w:sz="0" w:space="0" w:color="auto" w:frame="1"/>
+          </w:rPr>
+          <w:t>https://us04web.zoom.us/j/9851435222?pwd=enBtb1BaNmczdzA5TUl0U1hrTSs1QT09</w:t>
+        </w:r>
+      </w:hyperlink>
+    </w:p>
+    <w:p>
+      <w:pPr>
+        <w:pStyle w:val="ListParagraph"/>
+        <w:ind w:firstLine="720"/>
+        <w:rPr>
+          <w:rFonts w:ascii="Times New Roman" w:hAnsi="Times New Roman" w:cs="Times New Roman"/>
+          <w:color w:val="00B050"/>
+          <w:sz w:val="24"/>
+          <w:szCs w:val="24"/>
+        </w:rPr>
+      </w:pPr>
+      <w:r>
+        <w:rPr>
+          <w:rFonts w:ascii="Times New Roman" w:hAnsi="Times New Roman" w:cs="Times New Roman"/>
+          <w:color w:val="00B050"/>
+          <w:sz w:val="24"/>
+          <w:szCs w:val="24"/>
+        </w:rPr>
+        <w:t>Password: 996988</w:t>
+      </w:r>
+    </w:p>
+    <w:p>
+      <w:pPr>
+        <w:pStyle w:val="ListParagraph"/>
+        <w:numPr>
+          <w:ilvl w:val="0"/>
+          <w:numId w:val="1"/>
+        </w:numPr>
+        <w:rPr>
+          <w:rFonts w:ascii="Times New Roman" w:hAnsi="Times New Roman" w:cs="Times New Roman"/>
+          <w:sz w:val="24"/>
+          <w:szCs w:val="24"/>
+        </w:rPr>
+      </w:pPr>
+      <w:r>
+        <w:rPr>
+          <w:rFonts w:ascii="Times New Roman" w:hAnsi="Times New Roman" w:cs="Times New Roman"/>
+          <w:sz w:val="24"/>
+          <w:szCs w:val="24"/>
+        </w:rPr>
+        <w:t>2pm – 3pm with Jing Zhang  (SL)</w:t>
+      </w:r>
+    </w:p>
+    <w:p>
+      <w:pPr>
+        <w:pStyle w:val="ListParagraph"/>
+        <w:ind w:left="1440"/>
+        <w:rPr>
+          <w:rFonts w:ascii="Times New Roman" w:hAnsi="Times New Roman" w:cs="Times New Roman"/>
+          <w:color w:val="000000"/>
+          <w:sz w:val="24"/>
+          <w:szCs w:val="24"/>
+          <w:bdr w:val="none" w:sz="0" w:space="0" w:color="auto" w:frame="1"/>
+        </w:rPr>
+      </w:pPr>
+      <w:hyperlink r:id="rId27" w:history="1">
+        <w:r>
+          <w:rPr>
+            <w:rStyle w:val="Hyperlink"/>
+            <w:rFonts w:ascii="Times New Roman" w:hAnsi="Times New Roman" w:cs="Times New Roman"/>
+            <w:sz w:val="24"/>
+            <w:szCs w:val="24"/>
+            <w:bdr w:val="none" w:sz="0" w:space="0" w:color="auto" w:frame="1"/>
+          </w:rPr>
+          <w:t>https://us04web.zoom.us/j/9851435222?pwd=enBtb1BaNmczdzA5TUl0U1hrTSs1QT09</w:t>
+        </w:r>
+      </w:hyperlink>
+    </w:p>
+    <w:p>
+      <w:pPr>
+        <w:pStyle w:val="ListParagraph"/>
+        <w:ind w:left="1440"/>
+        <w:rPr>
+          <w:rFonts w:ascii="Times New Roman" w:hAnsi="Times New Roman" w:cs="Times New Roman"/>
+          <w:sz w:val="24"/>
+          <w:szCs w:val="24"/>
+        </w:rPr>
+      </w:pPr>
+      <w:r>
+        <w:rPr>
+          <w:rFonts w:ascii="Times New Roman" w:hAnsi="Times New Roman" w:cs="Times New Roman"/>
+          <w:color w:val="000000"/>
+          <w:sz w:val="24"/>
+          <w:szCs w:val="24"/>
+        </w:rPr>
+        <w:t>Password: 996988</w:t>
+      </w:r>
+    </w:p>
+    <w:p>
+      <w:pPr>
+        <w:pStyle w:val="ListParagraph"/>
+        <w:numPr>
+          <w:ilvl w:val="0"/>
+          <w:numId w:val="1"/>
+        </w:numPr>
+        <w:rPr>
+          <w:rFonts w:ascii="Times New Roman" w:hAnsi="Times New Roman" w:cs="Times New Roman"/>
+          <w:color w:val="00B050"/>
+          <w:sz w:val="24"/>
+          <w:szCs w:val="24"/>
+        </w:rPr>
+      </w:pPr>
+      <w:r>
+        <w:rPr>
+          <w:rFonts w:ascii="Times New Roman" w:hAnsi="Times New Roman" w:cs="Times New Roman"/>
+          <w:color w:val="00B050"/>
+          <w:sz w:val="24"/>
+          <w:szCs w:val="24"/>
+        </w:rPr>
         <w:t xml:space="preserve">3pm – 4pm with Braden </w:t>
       </w:r>
       <w:proofErr w:type="spellStart"/>
@@ -2384,7 +2329,293 @@
           <w:szCs w:val="24"/>
         </w:rPr>
       </w:pPr>
-      <w:hyperlink r:id="rId26" w:history="1">
+      <w:hyperlink r:id="rId28" w:history="1">
+        <w:r>
+          <w:rPr>
+            <w:rStyle w:val="Hyperlink"/>
+            <w:rFonts w:ascii="Times New Roman" w:eastAsia="Times New Roman" w:hAnsi="Times New Roman" w:cs="Times New Roman"/>
+            <w:sz w:val="24"/>
+            <w:szCs w:val="24"/>
+          </w:rPr>
+          <w:t>https://zoom.us/j/7887780262?pwd=NHJJdHl4N01sWjlzK01oWnJTOVQrZz09</w:t>
+        </w:r>
+      </w:hyperlink>
+    </w:p>
+    <w:p>
+      <w:pPr>
+        <w:pStyle w:val="ListParagraph"/>
+        <w:spacing w:after="0" w:line="240" w:lineRule="auto"/>
+        <w:ind w:left="1440"/>
+        <w:textAlignment w:val="baseline"/>
+        <w:rPr>
+          <w:rFonts w:ascii="Times New Roman" w:eastAsia="Times New Roman" w:hAnsi="Times New Roman" w:cs="Times New Roman"/>
+          <w:color w:val="00B050"/>
+          <w:sz w:val="24"/>
+          <w:szCs w:val="24"/>
+        </w:rPr>
+      </w:pPr>
+      <w:r>
+        <w:rPr>
+          <w:rFonts w:ascii="Times New Roman" w:eastAsia="Times New Roman" w:hAnsi="Times New Roman" w:cs="Times New Roman"/>
+          <w:color w:val="00B050"/>
+          <w:sz w:val="24"/>
+          <w:szCs w:val="24"/>
+        </w:rPr>
+        <w:t>Passcode: y46a7S</w:t>
+      </w:r>
+    </w:p>
+    <w:p>
+      <w:pPr>
+        <w:rPr>
+          <w:rFonts w:ascii="Times New Roman" w:hAnsi="Times New Roman" w:cs="Times New Roman"/>
+          <w:color w:val="FF0000"/>
+          <w:sz w:val="24"/>
+          <w:szCs w:val="24"/>
+        </w:rPr>
+      </w:pPr>
+    </w:p>
+    <w:p>
+      <w:pPr>
+        <w:rPr>
+          <w:rFonts w:ascii="Times New Roman" w:hAnsi="Times New Roman" w:cs="Times New Roman"/>
+          <w:b/>
+          <w:bCs/>
+          <w:sz w:val="24"/>
+          <w:szCs w:val="24"/>
+        </w:rPr>
+      </w:pPr>
+      <w:r>
+        <w:rPr>
+          <w:rFonts w:ascii="Times New Roman" w:hAnsi="Times New Roman" w:cs="Times New Roman"/>
+          <w:b/>
+          <w:bCs/>
+          <w:sz w:val="24"/>
+          <w:szCs w:val="24"/>
+        </w:rPr>
+        <w:t>Fridays</w:t>
+      </w:r>
+    </w:p>
+    <w:p>
+      <w:pPr>
+        <w:pStyle w:val="ListParagraph"/>
+        <w:numPr>
+          <w:ilvl w:val="0"/>
+          <w:numId w:val="1"/>
+        </w:numPr>
+        <w:rPr>
+          <w:rFonts w:ascii="Times New Roman" w:hAnsi="Times New Roman" w:cs="Times New Roman"/>
+          <w:color w:val="00B050"/>
+          <w:sz w:val="24"/>
+          <w:szCs w:val="24"/>
+        </w:rPr>
+      </w:pPr>
+      <w:r>
+        <w:rPr>
+          <w:rFonts w:ascii="Times New Roman" w:hAnsi="Times New Roman" w:cs="Times New Roman"/>
+          <w:color w:val="00B050"/>
+          <w:sz w:val="24"/>
+          <w:szCs w:val="24"/>
+        </w:rPr>
+        <w:t xml:space="preserve">9am – 10am with Therese </w:t>
+      </w:r>
+      <w:proofErr w:type="spellStart"/>
+      <w:r>
+        <w:rPr>
+          <w:rFonts w:ascii="Times New Roman" w:hAnsi="Times New Roman" w:cs="Times New Roman"/>
+          <w:color w:val="00B050"/>
+          <w:sz w:val="24"/>
+          <w:szCs w:val="24"/>
+        </w:rPr>
+        <w:t>Lupariello</w:t>
+      </w:r>
+      <w:proofErr w:type="spellEnd"/>
+      <w:r>
+        <w:rPr>
+          <w:rFonts w:ascii="Times New Roman" w:hAnsi="Times New Roman" w:cs="Times New Roman"/>
+          <w:color w:val="00B050"/>
+          <w:sz w:val="24"/>
+          <w:szCs w:val="24"/>
+        </w:rPr>
+        <w:t xml:space="preserve"> (OH)</w:t>
+      </w:r>
+    </w:p>
+    <w:p>
+      <w:pPr>
+        <w:pStyle w:val="ListParagraph"/>
+        <w:ind w:left="1440"/>
+        <w:rPr>
+          <w:rFonts w:ascii="Times New Roman" w:hAnsi="Times New Roman" w:cs="Times New Roman"/>
+          <w:color w:val="222222"/>
+          <w:sz w:val="24"/>
+          <w:szCs w:val="24"/>
+          <w:bdr w:val="none" w:sz="0" w:space="0" w:color="auto" w:frame="1"/>
+        </w:rPr>
+      </w:pPr>
+      <w:hyperlink r:id="rId29" w:history="1">
+        <w:r>
+          <w:rPr>
+            <w:rStyle w:val="Hyperlink"/>
+            <w:rFonts w:ascii="Times New Roman" w:hAnsi="Times New Roman" w:cs="Times New Roman"/>
+            <w:sz w:val="24"/>
+            <w:szCs w:val="24"/>
+            <w:bdr w:val="none" w:sz="0" w:space="0" w:color="auto" w:frame="1"/>
+          </w:rPr>
+          <w:t>https://us04web.zoom.us/j/5397013270?pwd=VnJkUGRxUGJKbmpiUEZYclhqMnhQQT09</w:t>
+        </w:r>
+      </w:hyperlink>
+    </w:p>
+    <w:p>
+      <w:pPr>
+        <w:pStyle w:val="ListParagraph"/>
+        <w:ind w:left="1440"/>
+        <w:rPr>
+          <w:rFonts w:ascii="Times New Roman" w:hAnsi="Times New Roman" w:cs="Times New Roman"/>
+          <w:color w:val="00B050"/>
+          <w:sz w:val="24"/>
+          <w:szCs w:val="24"/>
+          <w:bdr w:val="none" w:sz="0" w:space="0" w:color="auto" w:frame="1"/>
+        </w:rPr>
+      </w:pPr>
+      <w:r>
+        <w:rPr>
+          <w:rFonts w:ascii="Times New Roman" w:hAnsi="Times New Roman" w:cs="Times New Roman"/>
+          <w:color w:val="00B050"/>
+          <w:sz w:val="24"/>
+          <w:szCs w:val="24"/>
+          <w:bdr w:val="none" w:sz="0" w:space="0" w:color="auto" w:frame="1"/>
+        </w:rPr>
+        <w:t>Passcode: 942169</w:t>
+      </w:r>
+    </w:p>
+    <w:p>
+      <w:pPr>
+        <w:pStyle w:val="ListParagraph"/>
+        <w:numPr>
+          <w:ilvl w:val="0"/>
+          <w:numId w:val="1"/>
+        </w:numPr>
+        <w:rPr>
+          <w:rFonts w:ascii="Times New Roman" w:hAnsi="Times New Roman" w:cs="Times New Roman"/>
+          <w:color w:val="00B050"/>
+          <w:sz w:val="24"/>
+          <w:szCs w:val="24"/>
+        </w:rPr>
+      </w:pPr>
+      <w:r>
+        <w:rPr>
+          <w:rFonts w:ascii="Times New Roman" w:hAnsi="Times New Roman" w:cs="Times New Roman"/>
+          <w:color w:val="00B050"/>
+          <w:sz w:val="24"/>
+          <w:szCs w:val="24"/>
+        </w:rPr>
+        <w:lastRenderedPageBreak/>
+        <w:t>1pm – 2pm with Jing Zhang (OH)</w:t>
+      </w:r>
+    </w:p>
+    <w:p>
+      <w:pPr>
+        <w:pStyle w:val="ListParagraph"/>
+        <w:ind w:firstLine="720"/>
+        <w:rPr>
+          <w:rFonts w:ascii="Times New Roman" w:hAnsi="Times New Roman" w:cs="Times New Roman"/>
+          <w:color w:val="000000"/>
+          <w:sz w:val="24"/>
+          <w:szCs w:val="24"/>
+          <w:bdr w:val="none" w:sz="0" w:space="0" w:color="auto" w:frame="1"/>
+        </w:rPr>
+      </w:pPr>
+      <w:hyperlink r:id="rId30" w:history="1">
+        <w:r>
+          <w:rPr>
+            <w:rStyle w:val="Hyperlink"/>
+            <w:rFonts w:ascii="Times New Roman" w:hAnsi="Times New Roman" w:cs="Times New Roman"/>
+            <w:sz w:val="24"/>
+            <w:szCs w:val="24"/>
+            <w:bdr w:val="none" w:sz="0" w:space="0" w:color="auto" w:frame="1"/>
+          </w:rPr>
+          <w:t>https://us04web.zoom.us/j/9851435222?pwd=enBtb1BaNmczdzA5TUl0U1hrTSs1QT09</w:t>
+        </w:r>
+      </w:hyperlink>
+    </w:p>
+    <w:p>
+      <w:pPr>
+        <w:pStyle w:val="ListParagraph"/>
+        <w:ind w:firstLine="720"/>
+        <w:rPr>
+          <w:rFonts w:ascii="Times New Roman" w:hAnsi="Times New Roman" w:cs="Times New Roman"/>
+          <w:color w:val="00B050"/>
+          <w:sz w:val="24"/>
+          <w:szCs w:val="24"/>
+        </w:rPr>
+      </w:pPr>
+      <w:r>
+        <w:rPr>
+          <w:rFonts w:ascii="Times New Roman" w:hAnsi="Times New Roman" w:cs="Times New Roman"/>
+          <w:color w:val="00B050"/>
+          <w:sz w:val="24"/>
+          <w:szCs w:val="24"/>
+        </w:rPr>
+        <w:t>Password: 996988</w:t>
+      </w:r>
+    </w:p>
+    <w:p>
+      <w:pPr>
+        <w:pStyle w:val="ListParagraph"/>
+        <w:numPr>
+          <w:ilvl w:val="0"/>
+          <w:numId w:val="1"/>
+        </w:numPr>
+        <w:rPr>
+          <w:rFonts w:ascii="Times New Roman" w:hAnsi="Times New Roman" w:cs="Times New Roman"/>
+          <w:color w:val="00B050"/>
+          <w:sz w:val="24"/>
+          <w:szCs w:val="24"/>
+        </w:rPr>
+      </w:pPr>
+      <w:r>
+        <w:rPr>
+          <w:rFonts w:ascii="Times New Roman" w:hAnsi="Times New Roman" w:cs="Times New Roman"/>
+          <w:color w:val="00B050"/>
+          <w:sz w:val="24"/>
+          <w:szCs w:val="24"/>
+        </w:rPr>
+        <w:t xml:space="preserve">3pm – 4pm with Braden </w:t>
+      </w:r>
+      <w:proofErr w:type="spellStart"/>
+      <w:r>
+        <w:rPr>
+          <w:rFonts w:ascii="Times New Roman" w:hAnsi="Times New Roman" w:cs="Times New Roman"/>
+          <w:color w:val="00B050"/>
+          <w:sz w:val="24"/>
+          <w:szCs w:val="24"/>
+        </w:rPr>
+        <w:t>Scherting</w:t>
+      </w:r>
+      <w:proofErr w:type="spellEnd"/>
+      <w:r>
+        <w:rPr>
+          <w:rFonts w:ascii="Times New Roman" w:hAnsi="Times New Roman" w:cs="Times New Roman"/>
+          <w:color w:val="00B050"/>
+          <w:sz w:val="24"/>
+          <w:szCs w:val="24"/>
+        </w:rPr>
+        <w:t xml:space="preserve">  (OH)</w:t>
+      </w:r>
+    </w:p>
+    <w:p>
+      <w:pPr>
+        <w:pStyle w:val="ListParagraph"/>
+        <w:spacing w:after="0" w:line="240" w:lineRule="auto"/>
+        <w:ind w:left="1440"/>
+        <w:textAlignment w:val="baseline"/>
+        <w:rPr>
+          <w:rFonts w:ascii="Times New Roman" w:eastAsia="Times New Roman" w:hAnsi="Times New Roman" w:cs="Times New Roman"/>
+          <w:color w:val="000000"/>
+          <w:sz w:val="24"/>
+          <w:szCs w:val="24"/>
+        </w:rPr>
+      </w:pPr>
+      <w:hyperlink r:id="rId31" w:history="1">
         <w:r>
           <w:rPr>
             <w:rStyle w:val="Hyperlink"/>

</xml_diff>